<commit_message>
Doc and rename vhd names
</commit_message>
<xml_diff>
--- a/Documentacion.docx
+++ b/Documentacion.docx
@@ -177,14 +177,27 @@
       <w:r>
         <w:t xml:space="preserve">Fig. </w:t>
       </w:r>
-      <w:fldSimple w:instr=" SEQ Fig. \* ARABIC ">
-        <w:r>
-          <w:rPr>
-            <w:noProof/>
-          </w:rPr>
-          <w:t>1</w:t>
-        </w:r>
-      </w:fldSimple>
+      <w:r>
+        <w:fldChar w:fldCharType="begin"/>
+      </w:r>
+      <w:r>
+        <w:instrText xml:space="preserve"> SEQ Fig. \* ARABIC </w:instrText>
+      </w:r>
+      <w:r>
+        <w:fldChar w:fldCharType="separate"/>
+      </w:r>
+      <w:r>
+        <w:rPr>
+          <w:noProof/>
+        </w:rPr>
+        <w:t>1</w:t>
+      </w:r>
+      <w:r>
+        <w:rPr>
+          <w:noProof/>
+        </w:rPr>
+        <w:fldChar w:fldCharType="end"/>
+      </w:r>
       <w:r>
         <w:t xml:space="preserve"> Entidad principal: </w:t>
       </w:r>
@@ -250,10 +263,10 @@
           <w:lang w:eastAsia="es-MX"/>
         </w:rPr>
         <w:drawing>
-          <wp:inline distT="0" distB="0" distL="0" distR="0" wp14:anchorId="74011A17" wp14:editId="6952CD1A">
-            <wp:extent cx="3808083" cy="2423148"/>
-            <wp:effectExtent l="0" t="0" r="2540" b="0"/>
-            <wp:docPr id="2" name="Imagen 2" descr="C:\Users\Daniel\Desktop\Dispositivos Digitales - Copia Local\Unidad 2\Actividad 3 (Maquina de Estados)\imagenes\IMG20221028210145.jpg"/>
+          <wp:inline distT="0" distB="0" distL="0" distR="0" wp14:anchorId="4D27BFB8" wp14:editId="08F2C340">
+            <wp:extent cx="3099596" cy="4068000"/>
+            <wp:effectExtent l="0" t="7937" r="0" b="0"/>
+            <wp:docPr id="12" name="Imagen 12" descr="D:\Daniel\Documents\UTP\10mo CUATRIMESTRE\Dispositivos Digitales Programables\Unidad 2\Actividad 3 (Maquina de Estados)\imagenes\Arquitectura.jpg"/>
             <wp:cNvGraphicFramePr>
               <a:graphicFrameLocks xmlns:a="http://schemas.openxmlformats.org/drawingml/2006/main" noChangeAspect="1"/>
             </wp:cNvGraphicFramePr>
@@ -261,12 +274,12 @@
               <a:graphicData uri="http://schemas.openxmlformats.org/drawingml/2006/picture">
                 <pic:pic xmlns:pic="http://schemas.openxmlformats.org/drawingml/2006/picture">
                   <pic:nvPicPr>
-                    <pic:cNvPr id="0" name="Picture 1" descr="C:\Users\Daniel\Desktop\Dispositivos Digitales - Copia Local\Unidad 2\Actividad 3 (Maquina de Estados)\imagenes\IMG20221028210145.jpg"/>
+                    <pic:cNvPr id="0" name="Picture 2" descr="D:\Daniel\Documents\UTP\10mo CUATRIMESTRE\Dispositivos Digitales Programables\Unidad 2\Actividad 3 (Maquina de Estados)\imagenes\Arquitectura.jpg"/>
                     <pic:cNvPicPr>
                       <a:picLocks noChangeAspect="1" noChangeArrowheads="1"/>
                     </pic:cNvPicPr>
                   </pic:nvPicPr>
-                  <pic:blipFill rotWithShape="1">
+                  <pic:blipFill>
                     <a:blip r:embed="rId5" cstate="print">
                       <a:extLst>
                         <a:ext uri="{28A0092B-C50C-407E-A947-70E740481C1C}">
@@ -274,13 +287,15 @@
                         </a:ext>
                       </a:extLst>
                     </a:blip>
-                    <a:srcRect l="9798" t="4001" r="22318"/>
-                    <a:stretch/>
+                    <a:srcRect/>
+                    <a:stretch>
+                      <a:fillRect/>
+                    </a:stretch>
                   </pic:blipFill>
                   <pic:spPr bwMode="auto">
-                    <a:xfrm>
+                    <a:xfrm rot="16200000">
                       <a:off x="0" y="0"/>
-                      <a:ext cx="3809750" cy="2424209"/>
+                      <a:ext cx="3099596" cy="4068000"/>
                     </a:xfrm>
                     <a:prstGeom prst="rect">
                       <a:avLst/>
@@ -289,11 +304,6 @@
                     <a:ln>
                       <a:noFill/>
                     </a:ln>
-                    <a:extLst>
-                      <a:ext uri="{53640926-AAD7-44D8-BBD7-CCE9431645EC}">
-                        <a14:shadowObscured xmlns:a14="http://schemas.microsoft.com/office/drawing/2010/main"/>
-                      </a:ext>
-                    </a:extLst>
                   </pic:spPr>
                 </pic:pic>
               </a:graphicData>
@@ -306,23 +316,30 @@
       <w:pPr>
         <w:pStyle w:val="Descripcin"/>
         <w:jc w:val="center"/>
-        <w:rPr>
-          <w:lang w:eastAsia="es-MX"/>
-        </w:rPr>
       </w:pPr>
       <w:r>
         <w:t xml:space="preserve">Fig. </w:t>
       </w:r>
-      <w:fldSimple w:instr=" SEQ Fig. \* ARABIC ">
-        <w:r>
-          <w:rPr>
-            <w:noProof/>
-          </w:rPr>
-          <w:t>2</w:t>
-        </w:r>
-      </w:fldSimple>
-      <w:r>
-        <w:t xml:space="preserve"> Arquitectura interna de la Entidad principal</w:t>
+      <w:r>
+        <w:fldChar w:fldCharType="begin"/>
+      </w:r>
+      <w:r>
+        <w:instrText xml:space="preserve"> SEQ Fig. \* ARABIC </w:instrText>
+      </w:r>
+      <w:r>
+        <w:fldChar w:fldCharType="separate"/>
+      </w:r>
+      <w:r>
+        <w:rPr>
+          <w:noProof/>
+        </w:rPr>
+        <w:t>2</w:t>
+      </w:r>
+      <w:r>
+        <w:fldChar w:fldCharType="end"/>
+      </w:r>
+      <w:r>
+        <w:t xml:space="preserve"> Arquitectura de la entidad principal</w:t>
       </w:r>
     </w:p>
     <w:p>
@@ -473,8 +490,6 @@
               </w:rPr>
               <w:t>mux_3_to_1_4b</w:t>
             </w:r>
-            <w:bookmarkStart w:id="0" w:name="_GoBack"/>
-            <w:bookmarkEnd w:id="0"/>
           </w:p>
         </w:tc>
       </w:tr>
@@ -559,6 +574,43 @@
               </w:rPr>
               <w:t>base_time</w:t>
             </w:r>
+            <w:r>
+              <w:rPr>
+                <w:noProof/>
+                <w:lang w:eastAsia="es-MX"/>
+              </w:rPr>
+              <w:br/>
+            </w:r>
+            <w:r>
+              <w:rPr>
+                <w:noProof/>
+                <w:lang w:val="en-US" w:eastAsia="es-MX"/>
+              </w:rPr>
+              <w:t>reg_n_bits</w:t>
+            </w:r>
+            <w:r>
+              <w:rPr>
+                <w:noProof/>
+                <w:lang w:val="en-US" w:eastAsia="es-MX"/>
+              </w:rPr>
+              <w:br/>
+              <w:t>comp</w:t>
+            </w:r>
+            <w:r>
+              <w:rPr>
+                <w:noProof/>
+                <w:lang w:val="en-US" w:eastAsia="es-MX"/>
+              </w:rPr>
+              <w:t>_n_bits</w:t>
+            </w:r>
+            <w:r>
+              <w:rPr>
+                <w:noProof/>
+                <w:lang w:val="en-US" w:eastAsia="es-MX"/>
+              </w:rPr>
+              <w:br/>
+              <w:t>adder_nbits</w:t>
+            </w:r>
           </w:p>
         </w:tc>
       </w:tr>
@@ -692,37 +744,6 @@
               </w:rPr>
               <w:t>tarter</w:t>
             </w:r>
-            <w:r>
-              <w:rPr>
-                <w:noProof/>
-                <w:lang w:val="en-US" w:eastAsia="es-MX"/>
-              </w:rPr>
-              <w:br/>
-              <w:t>reg_n_bits</w:t>
-            </w:r>
-            <w:r>
-              <w:rPr>
-                <w:noProof/>
-                <w:lang w:val="en-US" w:eastAsia="es-MX"/>
-              </w:rPr>
-              <w:br/>
-              <w:t>comp</w:t>
-            </w:r>
-            <w:r>
-              <w:rPr>
-                <w:noProof/>
-                <w:lang w:val="en-US" w:eastAsia="es-MX"/>
-              </w:rPr>
-              <w:t>_n_bits</w:t>
-            </w:r>
-            <w:r>
-              <w:rPr>
-                <w:noProof/>
-                <w:lang w:val="en-US" w:eastAsia="es-MX"/>
-              </w:rPr>
-              <w:br/>
-              <w:t>adder_nbits</w:t>
-            </w:r>
           </w:p>
         </w:tc>
       </w:tr>
@@ -746,8 +767,10 @@
           <w:noProof/>
           <w:lang w:eastAsia="es-MX"/>
         </w:rPr>
-        <w:t>las descripciones completas: Link</w:t>
-      </w:r>
+        <w:t xml:space="preserve">las descripciones completas: </w:t>
+      </w:r>
+      <w:bookmarkStart w:id="0" w:name="_GoBack"/>
+      <w:bookmarkEnd w:id="0"/>
     </w:p>
     <w:p>
       <w:pPr>
@@ -1117,6 +1140,7 @@
     </w:p>
     <w:p>
       <w:pPr>
+        <w:pStyle w:val="Ttulo3"/>
         <w:rPr>
           <w:b/>
           <w:noProof/>
@@ -1222,28 +1246,207 @@
       <w:pPr>
         <w:pStyle w:val="Descripcin"/>
         <w:jc w:val="center"/>
-        <w:rPr>
-          <w:i w:val="0"/>
-          <w:noProof/>
-          <w:lang w:eastAsia="es-MX"/>
-        </w:rPr>
       </w:pPr>
       <w:r>
         <w:t xml:space="preserve">Fig. </w:t>
       </w:r>
-      <w:fldSimple w:instr=" SEQ Fig. \* ARABIC ">
-        <w:r>
-          <w:rPr>
-            <w:noProof/>
-          </w:rPr>
-          <w:t>3</w:t>
-        </w:r>
-      </w:fldSimple>
+      <w:r>
+        <w:fldChar w:fldCharType="begin"/>
+      </w:r>
+      <w:r>
+        <w:instrText xml:space="preserve"> SEQ Fig. \* ARABIC </w:instrText>
+      </w:r>
+      <w:r>
+        <w:fldChar w:fldCharType="separate"/>
+      </w:r>
+      <w:r>
+        <w:rPr>
+          <w:noProof/>
+        </w:rPr>
+        <w:t>3</w:t>
+      </w:r>
+      <w:r>
+        <w:rPr>
+          <w:noProof/>
+        </w:rPr>
+        <w:fldChar w:fldCharType="end"/>
+      </w:r>
       <w:r>
         <w:t xml:space="preserve"> Algoritmo conv_b2d</w:t>
       </w:r>
     </w:p>
     <w:p>
+      <w:r>
+        <w:br w:type="page"/>
+      </w:r>
+    </w:p>
+    <w:p>
+      <w:pPr>
+        <w:pStyle w:val="Ttulo3"/>
+        <w:rPr>
+          <w:b/>
+          <w:noProof/>
+          <w:lang w:eastAsia="es-MX"/>
+        </w:rPr>
+      </w:pPr>
+      <w:r>
+        <w:rPr>
+          <w:b/>
+        </w:rPr>
+        <w:lastRenderedPageBreak/>
+        <w:t xml:space="preserve">U1: </w:t>
+      </w:r>
+      <w:r>
+        <w:rPr>
+          <w:b/>
+          <w:noProof/>
+          <w:lang w:eastAsia="es-MX"/>
+        </w:rPr>
+        <w:t>mux_3_to_1_4b</w:t>
+      </w:r>
+    </w:p>
+    <w:p>
+      <w:r>
+        <w:t xml:space="preserve">Durante la ejecución de la descripción de hardware, la función del multiplexor </w:t>
+      </w:r>
+      <w:r>
+        <w:t>es seleccionar que “bus” de datos estará a la salida de acuerdo al selector del mismo.</w:t>
+      </w:r>
+    </w:p>
+    <w:p>
+      <w:r>
+        <w:t>Para este caso en concreto:</w:t>
+      </w:r>
+    </w:p>
+    <w:tbl>
+      <w:tblPr>
+        <w:tblStyle w:val="Tablaconcuadrcula"/>
+        <w:tblW w:w="0" w:type="auto"/>
+        <w:tblLook w:val="04A0" w:firstRow="1" w:lastRow="0" w:firstColumn="1" w:lastColumn="0" w:noHBand="0" w:noVBand="1"/>
+      </w:tblPr>
+      <w:tblGrid>
+        <w:gridCol w:w="4414"/>
+        <w:gridCol w:w="4414"/>
+      </w:tblGrid>
+      <w:tr>
+        <w:tc>
+          <w:tcPr>
+            <w:tcW w:w="4414" w:type="dxa"/>
+          </w:tcPr>
+          <w:p>
+            <w:r>
+              <w:t>S</w:t>
+            </w:r>
+          </w:p>
+        </w:tc>
+        <w:tc>
+          <w:tcPr>
+            <w:tcW w:w="4414" w:type="dxa"/>
+          </w:tcPr>
+          <w:p>
+            <w:r>
+              <w:t>Y</w:t>
+            </w:r>
+          </w:p>
+        </w:tc>
+      </w:tr>
+      <w:tr>
+        <w:tc>
+          <w:tcPr>
+            <w:tcW w:w="4414" w:type="dxa"/>
+          </w:tcPr>
+          <w:p>
+            <w:r>
+              <w:t>00</w:t>
+            </w:r>
+          </w:p>
+        </w:tc>
+        <w:tc>
+          <w:tcPr>
+            <w:tcW w:w="4414" w:type="dxa"/>
+          </w:tcPr>
+          <w:p>
+            <w:r>
+              <w:t>--</w:t>
+            </w:r>
+          </w:p>
+        </w:tc>
+      </w:tr>
+      <w:tr>
+        <w:tc>
+          <w:tcPr>
+            <w:tcW w:w="4414" w:type="dxa"/>
+          </w:tcPr>
+          <w:p>
+            <w:r>
+              <w:t>01</w:t>
+            </w:r>
+          </w:p>
+        </w:tc>
+        <w:tc>
+          <w:tcPr>
+            <w:tcW w:w="4414" w:type="dxa"/>
+          </w:tcPr>
+          <w:p>
+            <w:r>
+              <w:t>Unidades</w:t>
+            </w:r>
+          </w:p>
+        </w:tc>
+      </w:tr>
+      <w:tr>
+        <w:tc>
+          <w:tcPr>
+            <w:tcW w:w="4414" w:type="dxa"/>
+          </w:tcPr>
+          <w:p>
+            <w:r>
+              <w:t>10</w:t>
+            </w:r>
+          </w:p>
+        </w:tc>
+        <w:tc>
+          <w:tcPr>
+            <w:tcW w:w="4414" w:type="dxa"/>
+          </w:tcPr>
+          <w:p>
+            <w:r>
+              <w:t>Decenas</w:t>
+            </w:r>
+          </w:p>
+        </w:tc>
+      </w:tr>
+      <w:tr>
+        <w:tc>
+          <w:tcPr>
+            <w:tcW w:w="4414" w:type="dxa"/>
+          </w:tcPr>
+          <w:p>
+            <w:r>
+              <w:t>11</w:t>
+            </w:r>
+          </w:p>
+        </w:tc>
+        <w:tc>
+          <w:tcPr>
+            <w:tcW w:w="4414" w:type="dxa"/>
+          </w:tcPr>
+          <w:p>
+            <w:r>
+              <w:t>Centenas</w:t>
+            </w:r>
+          </w:p>
+        </w:tc>
+      </w:tr>
+    </w:tbl>
+    <w:p/>
+    <w:p>
+      <w:r>
+        <w:t>Donde S es la entrada de la entidad y Y es la salida seleccionada</w:t>
+      </w:r>
+    </w:p>
+    <w:p/>
+    <w:p>
       <w:pPr>
         <w:jc w:val="center"/>
         <w:rPr>
@@ -1270,6 +1473,7 @@
     </w:p>
     <w:p>
       <w:pPr>
+        <w:pStyle w:val="Ttulo3"/>
         <w:rPr>
           <w:b/>
           <w:noProof/>
@@ -1278,16 +1482,730 @@
       </w:pPr>
       <w:r>
         <w:rPr>
+          <w:b/>
           <w:noProof/>
           <w:lang w:eastAsia="es-MX"/>
         </w:rPr>
         <w:lastRenderedPageBreak/>
+        <w:t xml:space="preserve">U2: </w:t>
+      </w:r>
+      <w:r>
+        <w:rPr>
+          <w:b/>
+          <w:noProof/>
+          <w:lang w:eastAsia="es-MX"/>
+        </w:rPr>
+        <w:t>decod_bcd2seg7</w:t>
+      </w:r>
+    </w:p>
+    <w:p>
+      <w:pPr>
+        <w:rPr>
+          <w:noProof/>
+          <w:lang w:eastAsia="es-MX"/>
+        </w:rPr>
+      </w:pPr>
+      <w:r>
+        <w:rPr>
+          <w:noProof/>
+          <w:lang w:eastAsia="es-MX"/>
+        </w:rPr>
+        <w:t>La funció</w:t>
+      </w:r>
+      <w:r>
+        <w:rPr>
+          <w:noProof/>
+          <w:lang w:eastAsia="es-MX"/>
+        </w:rPr>
+        <w:t xml:space="preserve">n del decodificador es </w:t>
+      </w:r>
+      <w:r>
+        <w:rPr>
+          <w:noProof/>
+          <w:lang w:eastAsia="es-MX"/>
+        </w:rPr>
+        <w:t xml:space="preserve"> traducir un numero binario de 4 bits a una salida de 6 bits que corresponde al numero binario entrante</w:t>
+      </w:r>
+      <w:r>
+        <w:rPr>
+          <w:noProof/>
+          <w:lang w:eastAsia="es-MX"/>
+        </w:rPr>
+        <w:t>.</w:t>
+      </w:r>
+    </w:p>
+    <w:p>
+      <w:pPr>
+        <w:rPr>
+          <w:noProof/>
+          <w:lang w:eastAsia="es-MX"/>
+        </w:rPr>
+      </w:pPr>
+      <w:r>
+        <w:rPr>
+          <w:noProof/>
+          <w:lang w:eastAsia="es-MX"/>
+        </w:rPr>
+        <w:t>La tabla de verdad a continuación demuestra el comportamiento en las descripción del archivo</w:t>
+      </w:r>
+      <w:r>
+        <w:rPr>
+          <w:noProof/>
+          <w:lang w:eastAsia="es-MX"/>
+        </w:rPr>
+        <w:t>:</w:t>
+      </w:r>
+    </w:p>
+    <w:p>
+      <w:pPr>
+        <w:keepNext/>
+        <w:jc w:val="center"/>
+      </w:pPr>
+      <w:r>
+        <w:rPr>
+          <w:noProof/>
+          <w:lang w:eastAsia="es-MX"/>
+        </w:rPr>
+        <w:drawing>
+          <wp:inline distT="0" distB="0" distL="0" distR="0" wp14:anchorId="353C1065" wp14:editId="5C4DCB68">
+            <wp:extent cx="4305901" cy="4629796"/>
+            <wp:effectExtent l="0" t="0" r="0" b="0"/>
+            <wp:docPr id="13" name="Imagen 13"/>
+            <wp:cNvGraphicFramePr>
+              <a:graphicFrameLocks xmlns:a="http://schemas.openxmlformats.org/drawingml/2006/main" noChangeAspect="1"/>
+            </wp:cNvGraphicFramePr>
+            <a:graphic xmlns:a="http://schemas.openxmlformats.org/drawingml/2006/main">
+              <a:graphicData uri="http://schemas.openxmlformats.org/drawingml/2006/picture">
+                <pic:pic xmlns:pic="http://schemas.openxmlformats.org/drawingml/2006/picture">
+                  <pic:nvPicPr>
+                    <pic:cNvPr id="1" name=""/>
+                    <pic:cNvPicPr/>
+                  </pic:nvPicPr>
+                  <pic:blipFill>
+                    <a:blip r:embed="rId7"/>
+                    <a:stretch>
+                      <a:fillRect/>
+                    </a:stretch>
+                  </pic:blipFill>
+                  <pic:spPr>
+                    <a:xfrm>
+                      <a:off x="0" y="0"/>
+                      <a:ext cx="4305901" cy="4629796"/>
+                    </a:xfrm>
+                    <a:prstGeom prst="rect">
+                      <a:avLst/>
+                    </a:prstGeom>
+                  </pic:spPr>
+                </pic:pic>
+              </a:graphicData>
+            </a:graphic>
+          </wp:inline>
+        </w:drawing>
+      </w:r>
+    </w:p>
+    <w:p>
+      <w:pPr>
+        <w:pStyle w:val="Descripcin"/>
+        <w:jc w:val="center"/>
+      </w:pPr>
+      <w:r>
+        <w:t xml:space="preserve">Fig. </w:t>
+      </w:r>
+      <w:r>
+        <w:fldChar w:fldCharType="begin"/>
+      </w:r>
+      <w:r>
+        <w:instrText xml:space="preserve"> SEQ Fig. \* ARABIC </w:instrText>
+      </w:r>
+      <w:r>
+        <w:fldChar w:fldCharType="separate"/>
+      </w:r>
+      <w:r>
+        <w:rPr>
+          <w:noProof/>
+        </w:rPr>
+        <w:t>4</w:t>
+      </w:r>
+      <w:r>
+        <w:fldChar w:fldCharType="end"/>
+      </w:r>
+      <w:r>
+        <w:t>Tabla de verdad decod_7seg</w:t>
+      </w:r>
+    </w:p>
+    <w:p/>
+    <w:p>
+      <w:r>
         <w:br w:type="page"/>
       </w:r>
     </w:p>
     <w:p>
       <w:pPr>
         <w:pStyle w:val="Ttulo3"/>
+        <w:rPr>
+          <w:b/>
+        </w:rPr>
+      </w:pPr>
+      <w:r>
+        <w:rPr>
+          <w:b/>
+        </w:rPr>
+        <w:lastRenderedPageBreak/>
+        <w:t>U3: base_time</w:t>
+      </w:r>
+    </w:p>
+    <w:p>
+      <w:pPr>
+        <w:jc w:val="both"/>
+      </w:pPr>
+      <w:r>
+        <w:t xml:space="preserve">Esta entidad </w:t>
+      </w:r>
+      <w:r>
+        <w:t>a grandes rasgos, controla</w:t>
+      </w:r>
+      <w:r>
+        <w:t xml:space="preserve"> la velocidad </w:t>
+      </w:r>
+      <w:r>
+        <w:t>de multiplicación</w:t>
+      </w:r>
+      <w:r>
+        <w:t xml:space="preserve"> de los displays; es decir, gobierna la velocidad de respuesta de todos los demás componentes.</w:t>
+      </w:r>
+    </w:p>
+    <w:p>
+      <w:pPr>
+        <w:jc w:val="both"/>
+      </w:pPr>
+      <w:r>
+        <w:t xml:space="preserve">Dentro de esta entidad </w:t>
+      </w:r>
+      <w:r>
+        <w:t xml:space="preserve">existe una señal a la cual se le debe asignar un numero en concreto </w:t>
+      </w:r>
+      <w:r>
+        <w:t>la cual determina dicha velocidad “nLim”</w:t>
+      </w:r>
+      <w:r>
+        <w:t>.</w:t>
+      </w:r>
+    </w:p>
+    <w:p>
+      <w:pPr>
+        <w:jc w:val="both"/>
+      </w:pPr>
+      <w:r>
+        <w:t>Cálculos para nLim:</w:t>
+      </w:r>
+    </w:p>
+    <w:p>
+      <w:pPr>
+        <w:keepNext/>
+        <w:jc w:val="center"/>
+      </w:pPr>
+      <w:r>
+        <w:rPr>
+          <w:noProof/>
+          <w:lang w:eastAsia="es-MX"/>
+        </w:rPr>
+        <w:drawing>
+          <wp:inline distT="0" distB="0" distL="0" distR="0" wp14:anchorId="38C8AB33" wp14:editId="055C93EE">
+            <wp:extent cx="2445068" cy="4320000"/>
+            <wp:effectExtent l="0" t="4128" r="8573" b="8572"/>
+            <wp:docPr id="14" name="Imagen 14" descr="D:\Daniel\Documents\UTP\10mo CUATRIMESTRE\Dispositivos Digitales Programables\Unidad 2\Actividad 3 (Maquina de Estados)\imagenes\Calculos.jpg"/>
+            <wp:cNvGraphicFramePr>
+              <a:graphicFrameLocks xmlns:a="http://schemas.openxmlformats.org/drawingml/2006/main" noChangeAspect="1"/>
+            </wp:cNvGraphicFramePr>
+            <a:graphic xmlns:a="http://schemas.openxmlformats.org/drawingml/2006/main">
+              <a:graphicData uri="http://schemas.openxmlformats.org/drawingml/2006/picture">
+                <pic:pic xmlns:pic="http://schemas.openxmlformats.org/drawingml/2006/picture">
+                  <pic:nvPicPr>
+                    <pic:cNvPr id="0" name="Picture 3" descr="D:\Daniel\Documents\UTP\10mo CUATRIMESTRE\Dispositivos Digitales Programables\Unidad 2\Actividad 3 (Maquina de Estados)\imagenes\Calculos.jpg"/>
+                    <pic:cNvPicPr>
+                      <a:picLocks noChangeAspect="1" noChangeArrowheads="1"/>
+                    </pic:cNvPicPr>
+                  </pic:nvPicPr>
+                  <pic:blipFill>
+                    <a:blip r:embed="rId8" cstate="print">
+                      <a:extLst>
+                        <a:ext uri="{28A0092B-C50C-407E-A947-70E740481C1C}">
+                          <a14:useLocalDpi xmlns:a14="http://schemas.microsoft.com/office/drawing/2010/main" val="0"/>
+                        </a:ext>
+                      </a:extLst>
+                    </a:blip>
+                    <a:srcRect/>
+                    <a:stretch>
+                      <a:fillRect/>
+                    </a:stretch>
+                  </pic:blipFill>
+                  <pic:spPr bwMode="auto">
+                    <a:xfrm rot="16200000">
+                      <a:off x="0" y="0"/>
+                      <a:ext cx="2445068" cy="4320000"/>
+                    </a:xfrm>
+                    <a:prstGeom prst="rect">
+                      <a:avLst/>
+                    </a:prstGeom>
+                    <a:noFill/>
+                    <a:ln>
+                      <a:noFill/>
+                    </a:ln>
+                  </pic:spPr>
+                </pic:pic>
+              </a:graphicData>
+            </a:graphic>
+          </wp:inline>
+        </w:drawing>
+      </w:r>
+    </w:p>
+    <w:p>
+      <w:pPr>
+        <w:pStyle w:val="Descripcin"/>
+        <w:jc w:val="center"/>
+      </w:pPr>
+      <w:r>
+        <w:t xml:space="preserve">Fig. </w:t>
+      </w:r>
+      <w:r>
+        <w:fldChar w:fldCharType="begin"/>
+      </w:r>
+      <w:r>
+        <w:instrText xml:space="preserve"> SEQ Fig. \* ARABIC </w:instrText>
+      </w:r>
+      <w:r>
+        <w:fldChar w:fldCharType="separate"/>
+      </w:r>
+      <w:r>
+        <w:rPr>
+          <w:noProof/>
+        </w:rPr>
+        <w:t>5</w:t>
+      </w:r>
+      <w:r>
+        <w:fldChar w:fldCharType="end"/>
+      </w:r>
+      <w:r>
+        <w:t xml:space="preserve"> Cálculos para nLim</w:t>
+      </w:r>
+    </w:p>
+    <w:p>
+      <w:pPr>
+        <w:jc w:val="both"/>
+      </w:pPr>
+      <w:r>
+        <w:t xml:space="preserve">Para la descripción se </w:t>
+      </w:r>
+      <w:r>
+        <w:t>usó</w:t>
+      </w:r>
+      <w:r>
+        <w:t xml:space="preserve"> </w:t>
+      </w:r>
+      <w:r>
+        <w:t xml:space="preserve">el numero decimal </w:t>
+      </w:r>
+      <w:r>
+        <w:t>249,999 que en hexadecimal es “</w:t>
+      </w:r>
+      <w:r>
+        <w:t>3d08f</w:t>
+      </w:r>
+      <w:r>
+        <w:t>”</w:t>
+      </w:r>
+    </w:p>
+    <w:p>
+      <w:pPr>
+        <w:jc w:val="both"/>
+      </w:pPr>
+    </w:p>
+    <w:p>
+      <w:pPr>
+        <w:jc w:val="both"/>
+      </w:pPr>
+      <w:proofErr w:type="spellStart"/>
+      <w:r>
+        <w:t>signal</w:t>
+      </w:r>
+      <w:proofErr w:type="spellEnd"/>
+      <w:r>
+        <w:t xml:space="preserve"> nLim    </w:t>
+      </w:r>
+      <w:proofErr w:type="gramStart"/>
+      <w:r>
+        <w:t xml:space="preserve">  :</w:t>
+      </w:r>
+      <w:proofErr w:type="gramEnd"/>
+      <w:r>
+        <w:t xml:space="preserve"> </w:t>
+      </w:r>
+      <w:proofErr w:type="spellStart"/>
+      <w:r>
+        <w:t>std_logic_vector</w:t>
+      </w:r>
+      <w:proofErr w:type="spellEnd"/>
+      <w:r>
+        <w:t xml:space="preserve"> (19 </w:t>
+      </w:r>
+      <w:proofErr w:type="spellStart"/>
+      <w:r>
+        <w:t>downto</w:t>
+      </w:r>
+      <w:proofErr w:type="spellEnd"/>
+      <w:r>
+        <w:t xml:space="preserve"> 0):=x"3d08f";   --249,999  15ms</w:t>
+      </w:r>
+    </w:p>
+    <w:p>
+      <w:r>
+        <w:br w:type="page"/>
+      </w:r>
+    </w:p>
+    <w:p>
+      <w:pPr>
+        <w:pStyle w:val="Ttulo3"/>
+        <w:rPr>
+          <w:b/>
+        </w:rPr>
+      </w:pPr>
+      <w:r>
+        <w:rPr>
+          <w:b/>
+        </w:rPr>
+        <w:lastRenderedPageBreak/>
+        <w:t xml:space="preserve">U4: </w:t>
+      </w:r>
+      <w:r>
+        <w:rPr>
+          <w:b/>
+          <w:noProof/>
+          <w:lang w:eastAsia="es-MX"/>
+        </w:rPr>
+        <w:t>reg_ser_par_3b</w:t>
+      </w:r>
+    </w:p>
+    <w:p>
+      <w:pPr>
+        <w:jc w:val="both"/>
+        <w:rPr>
+          <w:szCs w:val="20"/>
+        </w:rPr>
+      </w:pPr>
+      <w:r>
+        <w:rPr>
+          <w:szCs w:val="20"/>
+        </w:rPr>
+        <w:t>Un registro de 3</w:t>
+      </w:r>
+      <w:r>
+        <w:rPr>
+          <w:szCs w:val="20"/>
+        </w:rPr>
+        <w:t xml:space="preserve"> bits serie-paralelo consta en una serie de </w:t>
+      </w:r>
+      <w:proofErr w:type="spellStart"/>
+      <w:r>
+        <w:rPr>
+          <w:szCs w:val="20"/>
+        </w:rPr>
+        <w:t>flip-flops</w:t>
+      </w:r>
+      <w:proofErr w:type="spellEnd"/>
+      <w:r>
+        <w:rPr>
+          <w:szCs w:val="20"/>
+        </w:rPr>
+        <w:t xml:space="preserve"> dispuestos uno tras de otro de tal manera que cuando se detecte un flanco de subida de la señal de reloj, los bits de la única entrada se irán recorriendo para que a cada salida se vea reflejado el bit que le corresponde.</w:t>
+      </w:r>
+    </w:p>
+    <w:p>
+      <w:pPr>
+        <w:pStyle w:val="Ttulo3"/>
+        <w:rPr>
+          <w:b/>
+        </w:rPr>
+      </w:pPr>
+      <w:r>
+        <w:rPr>
+          <w:b/>
+        </w:rPr>
+        <w:t xml:space="preserve">U5: </w:t>
+      </w:r>
+      <w:r>
+        <w:rPr>
+          <w:b/>
+          <w:noProof/>
+          <w:lang w:eastAsia="es-MX"/>
+        </w:rPr>
+        <w:t>conv_b2sel</w:t>
+      </w:r>
+    </w:p>
+    <w:p>
+      <w:pPr>
+        <w:rPr>
+          <w:noProof/>
+          <w:lang w:eastAsia="es-MX"/>
+        </w:rPr>
+      </w:pPr>
+      <w:r>
+        <w:rPr>
+          <w:noProof/>
+          <w:lang w:eastAsia="es-MX"/>
+        </w:rPr>
+        <w:t>Este dispositivo se construyo con estilo de descripcion de flujo de datos.</w:t>
+      </w:r>
+    </w:p>
+    <w:p>
+      <w:pPr>
+        <w:rPr>
+          <w:noProof/>
+          <w:lang w:eastAsia="es-MX"/>
+        </w:rPr>
+      </w:pPr>
+      <w:r>
+        <w:rPr>
+          <w:noProof/>
+          <w:lang w:eastAsia="es-MX"/>
+        </w:rPr>
+        <w:t>Con este dispositivo obtendremos la señal que seleccionara que dato se decodificara con “decod_bcd2seg7”</w:t>
+      </w:r>
+      <w:r>
+        <w:rPr>
+          <w:noProof/>
+          <w:lang w:eastAsia="es-MX"/>
+        </w:rPr>
+        <w:t>.</w:t>
+      </w:r>
+    </w:p>
+    <w:p>
+      <w:pPr>
+        <w:rPr>
+          <w:noProof/>
+          <w:lang w:eastAsia="es-MX"/>
+        </w:rPr>
+      </w:pPr>
+      <w:r>
+        <w:rPr>
+          <w:noProof/>
+          <w:lang w:eastAsia="es-MX"/>
+        </w:rPr>
+        <w:t>Tabla de verda del dispositivo descrito en VHDL</w:t>
+      </w:r>
+    </w:p>
+    <w:p>
+      <w:pPr>
+        <w:keepNext/>
+        <w:jc w:val="center"/>
+      </w:pPr>
+      <w:r>
+        <w:rPr>
+          <w:noProof/>
+          <w:lang w:eastAsia="es-MX"/>
+        </w:rPr>
+        <w:drawing>
+          <wp:inline distT="0" distB="0" distL="0" distR="0" wp14:anchorId="32D1F0AD" wp14:editId="3B0AF0D8">
+            <wp:extent cx="2117241" cy="3600000"/>
+            <wp:effectExtent l="0" t="0" r="0" b="635"/>
+            <wp:docPr id="15" name="Imagen 15"/>
+            <wp:cNvGraphicFramePr>
+              <a:graphicFrameLocks xmlns:a="http://schemas.openxmlformats.org/drawingml/2006/main" noChangeAspect="1"/>
+            </wp:cNvGraphicFramePr>
+            <a:graphic xmlns:a="http://schemas.openxmlformats.org/drawingml/2006/main">
+              <a:graphicData uri="http://schemas.openxmlformats.org/drawingml/2006/picture">
+                <pic:pic xmlns:pic="http://schemas.openxmlformats.org/drawingml/2006/picture">
+                  <pic:nvPicPr>
+                    <pic:cNvPr id="1" name=""/>
+                    <pic:cNvPicPr/>
+                  </pic:nvPicPr>
+                  <pic:blipFill>
+                    <a:blip r:embed="rId9"/>
+                    <a:stretch>
+                      <a:fillRect/>
+                    </a:stretch>
+                  </pic:blipFill>
+                  <pic:spPr>
+                    <a:xfrm>
+                      <a:off x="0" y="0"/>
+                      <a:ext cx="2117241" cy="3600000"/>
+                    </a:xfrm>
+                    <a:prstGeom prst="rect">
+                      <a:avLst/>
+                    </a:prstGeom>
+                  </pic:spPr>
+                </pic:pic>
+              </a:graphicData>
+            </a:graphic>
+          </wp:inline>
+        </w:drawing>
+      </w:r>
+    </w:p>
+    <w:p>
+      <w:pPr>
+        <w:pStyle w:val="Descripcin"/>
+        <w:jc w:val="center"/>
+      </w:pPr>
+      <w:r>
+        <w:t xml:space="preserve">Fig. </w:t>
+      </w:r>
+      <w:r>
+        <w:fldChar w:fldCharType="begin"/>
+      </w:r>
+      <w:r>
+        <w:instrText xml:space="preserve"> SEQ Fig. \* ARABIC </w:instrText>
+      </w:r>
+      <w:r>
+        <w:fldChar w:fldCharType="separate"/>
+      </w:r>
+      <w:r>
+        <w:rPr>
+          <w:noProof/>
+        </w:rPr>
+        <w:t>6</w:t>
+      </w:r>
+      <w:r>
+        <w:fldChar w:fldCharType="end"/>
+      </w:r>
+      <w:r>
+        <w:t xml:space="preserve"> Tabla de verdad conv_b2sel</w:t>
+      </w:r>
+    </w:p>
+    <w:p>
+      <w:pPr>
+        <w:rPr>
+          <w:rFonts w:asciiTheme="majorHAnsi" w:eastAsiaTheme="majorEastAsia" w:hAnsiTheme="majorHAnsi" w:cstheme="majorBidi"/>
+          <w:b/>
+          <w:color w:val="1F4D78" w:themeColor="accent1" w:themeShade="7F"/>
+          <w:sz w:val="24"/>
+          <w:szCs w:val="24"/>
+        </w:rPr>
+      </w:pPr>
+      <w:r>
+        <w:rPr>
+          <w:b/>
+        </w:rPr>
+        <w:br w:type="page"/>
+      </w:r>
+    </w:p>
+    <w:p>
+      <w:pPr>
+        <w:pStyle w:val="Ttulo3"/>
+        <w:rPr>
+          <w:b/>
+        </w:rPr>
+      </w:pPr>
+      <w:r>
+        <w:rPr>
+          <w:b/>
+        </w:rPr>
+        <w:lastRenderedPageBreak/>
+        <w:t>U6: starter</w:t>
+      </w:r>
+    </w:p>
+    <w:p>
+      <w:r>
+        <w:t>Es el dispositivo donde se obtendrá la señal que inicializará el algoritmo del dispositivo “con_b2d”</w:t>
+      </w:r>
+    </w:p>
+    <w:p>
+      <w:r>
+        <w:t>Tabla de verdad:</w:t>
+      </w:r>
+    </w:p>
+    <w:p>
+      <w:pPr>
+        <w:keepNext/>
+        <w:jc w:val="center"/>
+      </w:pPr>
+      <w:r>
+        <w:drawing>
+          <wp:inline distT="0" distB="0" distL="0" distR="0" wp14:anchorId="5BB3A2E2" wp14:editId="157CA86C">
+            <wp:extent cx="1682758" cy="3600000"/>
+            <wp:effectExtent l="0" t="0" r="0" b="635"/>
+            <wp:docPr id="16" name="Imagen 16"/>
+            <wp:cNvGraphicFramePr>
+              <a:graphicFrameLocks xmlns:a="http://schemas.openxmlformats.org/drawingml/2006/main" noChangeAspect="1"/>
+            </wp:cNvGraphicFramePr>
+            <a:graphic xmlns:a="http://schemas.openxmlformats.org/drawingml/2006/main">
+              <a:graphicData uri="http://schemas.openxmlformats.org/drawingml/2006/picture">
+                <pic:pic xmlns:pic="http://schemas.openxmlformats.org/drawingml/2006/picture">
+                  <pic:nvPicPr>
+                    <pic:cNvPr id="1" name=""/>
+                    <pic:cNvPicPr/>
+                  </pic:nvPicPr>
+                  <pic:blipFill>
+                    <a:blip r:embed="rId10"/>
+                    <a:stretch>
+                      <a:fillRect/>
+                    </a:stretch>
+                  </pic:blipFill>
+                  <pic:spPr>
+                    <a:xfrm>
+                      <a:off x="0" y="0"/>
+                      <a:ext cx="1682758" cy="3600000"/>
+                    </a:xfrm>
+                    <a:prstGeom prst="rect">
+                      <a:avLst/>
+                    </a:prstGeom>
+                  </pic:spPr>
+                </pic:pic>
+              </a:graphicData>
+            </a:graphic>
+          </wp:inline>
+        </w:drawing>
+      </w:r>
+    </w:p>
+    <w:p>
+      <w:pPr>
+        <w:pStyle w:val="Descripcin"/>
+        <w:jc w:val="center"/>
+      </w:pPr>
+      <w:r>
+        <w:t xml:space="preserve">Fig. </w:t>
+      </w:r>
+      <w:r>
+        <w:fldChar w:fldCharType="begin"/>
+      </w:r>
+      <w:r>
+        <w:instrText xml:space="preserve"> SEQ Fig. \* ARABIC </w:instrText>
+      </w:r>
+      <w:r>
+        <w:fldChar w:fldCharType="separate"/>
+      </w:r>
+      <w:r>
+        <w:rPr>
+          <w:noProof/>
+        </w:rPr>
+        <w:t>7</w:t>
+      </w:r>
+      <w:r>
+        <w:fldChar w:fldCharType="end"/>
+      </w:r>
+      <w:r>
+        <w:t xml:space="preserve"> Tabla de verdad starter</w:t>
+      </w:r>
+    </w:p>
+    <w:p/>
+    <w:p>
+      <w:pPr>
+        <w:jc w:val="both"/>
+        <w:rPr>
+          <w:b/>
+          <w:noProof/>
+          <w:lang w:eastAsia="es-MX"/>
+        </w:rPr>
+      </w:pPr>
+      <w:r>
+        <w:rPr>
+          <w:noProof/>
+          <w:lang w:eastAsia="es-MX"/>
+        </w:rPr>
+        <w:br w:type="page"/>
+      </w:r>
+    </w:p>
+    <w:p>
+      <w:pPr>
+        <w:pStyle w:val="Ttulo2"/>
         <w:rPr>
           <w:noProof/>
           <w:lang w:eastAsia="es-MX"/>
@@ -1339,7 +2257,7 @@
                     </pic:cNvPicPr>
                   </pic:nvPicPr>
                   <pic:blipFill>
-                    <a:blip r:embed="rId7" cstate="print">
+                    <a:blip r:embed="rId11" cstate="print">
                       <a:extLst>
                         <a:ext uri="{28A0092B-C50C-407E-A947-70E740481C1C}">
                           <a14:useLocalDpi xmlns:a14="http://schemas.microsoft.com/office/drawing/2010/main" val="0"/>
@@ -1379,30 +2297,40 @@
       <w:r>
         <w:t xml:space="preserve">Fig. </w:t>
       </w:r>
-      <w:fldSimple w:instr=" SEQ Fig. \* ARABIC ">
-        <w:r>
-          <w:rPr>
-            <w:noProof/>
-          </w:rPr>
-          <w:t>4</w:t>
-        </w:r>
-      </w:fldSimple>
+      <w:r>
+        <w:fldChar w:fldCharType="begin"/>
+      </w:r>
+      <w:r>
+        <w:instrText xml:space="preserve"> SEQ Fig. \* ARABIC </w:instrText>
+      </w:r>
+      <w:r>
+        <w:fldChar w:fldCharType="separate"/>
+      </w:r>
+      <w:r>
+        <w:rPr>
+          <w:noProof/>
+        </w:rPr>
+        <w:t>8</w:t>
+      </w:r>
+      <w:r>
+        <w:rPr>
+          <w:noProof/>
+        </w:rPr>
+        <w:fldChar w:fldCharType="end"/>
+      </w:r>
       <w:r>
         <w:t xml:space="preserve"> Esquemático</w:t>
       </w:r>
     </w:p>
     <w:p/>
     <w:p>
-      <w:pPr>
-        <w:jc w:val="center"/>
-      </w:pPr>
       <w:r>
         <w:br w:type="page"/>
       </w:r>
     </w:p>
     <w:p>
       <w:pPr>
-        <w:pStyle w:val="Ttulo3"/>
+        <w:pStyle w:val="Ttulo2"/>
       </w:pPr>
       <w:r>
         <w:lastRenderedPageBreak/>
@@ -2488,22 +3416,24 @@
     </w:p>
     <w:p/>
     <w:p/>
-    <w:p/>
-    <w:p/>
-    <w:p/>
+    <w:p>
+      <w:r>
+        <w:br w:type="page"/>
+      </w:r>
+    </w:p>
     <w:p>
       <w:pPr>
         <w:pStyle w:val="Ttulo2"/>
       </w:pPr>
       <w:r>
         <w:lastRenderedPageBreak/>
-        <w:t>Evidencia fotográfica</w:t>
-      </w:r>
-    </w:p>
-    <w:p>
-      <w:r>
-        <w:t>Circuito en físico con placa de desarrollo</w:t>
-      </w:r>
+        <w:t xml:space="preserve">Resumen de configuración en </w:t>
+      </w:r>
+      <w:proofErr w:type="spellStart"/>
+      <w:r>
+        <w:t>Quartus</w:t>
+      </w:r>
+      <w:proofErr w:type="spellEnd"/>
     </w:p>
     <w:p>
       <w:pPr>
@@ -2516,10 +3446,10 @@
           <w:lang w:eastAsia="es-MX"/>
         </w:rPr>
         <w:drawing>
-          <wp:inline distT="0" distB="0" distL="0" distR="0" wp14:anchorId="5520F4F6" wp14:editId="6C625BA7">
-            <wp:extent cx="5612130" cy="2527802"/>
-            <wp:effectExtent l="0" t="0" r="7620" b="6350"/>
-            <wp:docPr id="4" name="Imagen 4" descr="C:\Users\Daniel\Desktop\IMG20221103141400.jpg"/>
+          <wp:inline distT="0" distB="0" distL="0" distR="0" wp14:anchorId="73DB89CB" wp14:editId="48422ACE">
+            <wp:extent cx="4913720" cy="3600000"/>
+            <wp:effectExtent l="0" t="0" r="1270" b="635"/>
+            <wp:docPr id="17" name="Imagen 17" descr="D:\Daniel\Documents\UTP\10mo CUATRIMESTRE\Dispositivos Digitales Programables\Unidad 2\Actividad 3 (Maquina de Estados)\imagenes\resumen de configuracion.png"/>
             <wp:cNvGraphicFramePr>
               <a:graphicFrameLocks xmlns:a="http://schemas.openxmlformats.org/drawingml/2006/main" noChangeAspect="1"/>
             </wp:cNvGraphicFramePr>
@@ -2527,13 +3457,13 @@
               <a:graphicData uri="http://schemas.openxmlformats.org/drawingml/2006/picture">
                 <pic:pic xmlns:pic="http://schemas.openxmlformats.org/drawingml/2006/picture">
                   <pic:nvPicPr>
-                    <pic:cNvPr id="0" name="Picture 2" descr="C:\Users\Daniel\Desktop\IMG20221103141400.jpg"/>
+                    <pic:cNvPr id="0" name="Picture 4" descr="D:\Daniel\Documents\UTP\10mo CUATRIMESTRE\Dispositivos Digitales Programables\Unidad 2\Actividad 3 (Maquina de Estados)\imagenes\resumen de configuracion.png"/>
                     <pic:cNvPicPr>
                       <a:picLocks noChangeAspect="1" noChangeArrowheads="1"/>
                     </pic:cNvPicPr>
                   </pic:nvPicPr>
                   <pic:blipFill>
-                    <a:blip r:embed="rId8" cstate="print">
+                    <a:blip r:embed="rId12">
                       <a:extLst>
                         <a:ext uri="{28A0092B-C50C-407E-A947-70E740481C1C}">
                           <a14:useLocalDpi xmlns:a14="http://schemas.microsoft.com/office/drawing/2010/main" val="0"/>
@@ -2548,7 +3478,7 @@
                   <pic:spPr bwMode="auto">
                     <a:xfrm>
                       <a:off x="0" y="0"/>
-                      <a:ext cx="5612130" cy="2527802"/>
+                      <a:ext cx="4913720" cy="3600000"/>
                     </a:xfrm>
                     <a:prstGeom prst="rect">
                       <a:avLst/>
@@ -2573,22 +3503,47 @@
       <w:r>
         <w:t xml:space="preserve">Fig. </w:t>
       </w:r>
-      <w:fldSimple w:instr=" SEQ Fig. \* ARABIC ">
-        <w:r>
-          <w:rPr>
-            <w:noProof/>
-          </w:rPr>
-          <w:t>5</w:t>
-        </w:r>
-      </w:fldSimple>
-      <w:r>
-        <w:t xml:space="preserve"> Binario: 10001</w:t>
-      </w:r>
-    </w:p>
-    <w:p>
-      <w:pPr>
-        <w:jc w:val="center"/>
-      </w:pPr>
+      <w:r>
+        <w:fldChar w:fldCharType="begin"/>
+      </w:r>
+      <w:r>
+        <w:instrText xml:space="preserve"> SEQ Fig. \* ARABIC </w:instrText>
+      </w:r>
+      <w:r>
+        <w:fldChar w:fldCharType="separate"/>
+      </w:r>
+      <w:r>
+        <w:rPr>
+          <w:noProof/>
+        </w:rPr>
+        <w:t>9</w:t>
+      </w:r>
+      <w:r>
+        <w:fldChar w:fldCharType="end"/>
+      </w:r>
+      <w:r>
+        <w:t xml:space="preserve"> </w:t>
+      </w:r>
+      <w:proofErr w:type="spellStart"/>
+      <w:r>
+        <w:t>Summary</w:t>
+      </w:r>
+      <w:proofErr w:type="spellEnd"/>
+    </w:p>
+    <w:p/>
+    <w:p/>
+    <w:p>
+      <w:pPr>
+        <w:pStyle w:val="Ttulo2"/>
+      </w:pPr>
+      <w:r>
+        <w:t>Evidencia fotográfica</w:t>
+      </w:r>
+    </w:p>
+    <w:p>
+      <w:r>
+        <w:t>Circuito en físico con placa de desarrollo</w:t>
+      </w:r>
     </w:p>
     <w:p>
       <w:pPr>
@@ -2601,10 +3556,10 @@
           <w:lang w:eastAsia="es-MX"/>
         </w:rPr>
         <w:drawing>
-          <wp:inline distT="0" distB="0" distL="0" distR="0" wp14:anchorId="751572CD" wp14:editId="52E226CC">
+          <wp:inline distT="0" distB="0" distL="0" distR="0" wp14:anchorId="5520F4F6" wp14:editId="6C625BA7">
             <wp:extent cx="5612130" cy="2527802"/>
             <wp:effectExtent l="0" t="0" r="7620" b="6350"/>
-            <wp:docPr id="5" name="Imagen 5" descr="C:\Users\Daniel\Desktop\IMG20221103141457.jpg"/>
+            <wp:docPr id="4" name="Imagen 4" descr="C:\Users\Daniel\Desktop\IMG20221103141400.jpg"/>
             <wp:cNvGraphicFramePr>
               <a:graphicFrameLocks xmlns:a="http://schemas.openxmlformats.org/drawingml/2006/main" noChangeAspect="1"/>
             </wp:cNvGraphicFramePr>
@@ -2612,349 +3567,7 @@
               <a:graphicData uri="http://schemas.openxmlformats.org/drawingml/2006/picture">
                 <pic:pic xmlns:pic="http://schemas.openxmlformats.org/drawingml/2006/picture">
                   <pic:nvPicPr>
-                    <pic:cNvPr id="0" name="Picture 3" descr="C:\Users\Daniel\Desktop\IMG20221103141457.jpg"/>
-                    <pic:cNvPicPr>
-                      <a:picLocks noChangeAspect="1" noChangeArrowheads="1"/>
-                    </pic:cNvPicPr>
-                  </pic:nvPicPr>
-                  <pic:blipFill>
-                    <a:blip r:embed="rId9" cstate="print">
-                      <a:extLst>
-                        <a:ext uri="{28A0092B-C50C-407E-A947-70E740481C1C}">
-                          <a14:useLocalDpi xmlns:a14="http://schemas.microsoft.com/office/drawing/2010/main" val="0"/>
-                        </a:ext>
-                      </a:extLst>
-                    </a:blip>
-                    <a:srcRect/>
-                    <a:stretch>
-                      <a:fillRect/>
-                    </a:stretch>
-                  </pic:blipFill>
-                  <pic:spPr bwMode="auto">
-                    <a:xfrm>
-                      <a:off x="0" y="0"/>
-                      <a:ext cx="5612130" cy="2527802"/>
-                    </a:xfrm>
-                    <a:prstGeom prst="rect">
-                      <a:avLst/>
-                    </a:prstGeom>
-                    <a:noFill/>
-                    <a:ln>
-                      <a:noFill/>
-                    </a:ln>
-                  </pic:spPr>
-                </pic:pic>
-              </a:graphicData>
-            </a:graphic>
-          </wp:inline>
-        </w:drawing>
-      </w:r>
-    </w:p>
-    <w:p>
-      <w:pPr>
-        <w:pStyle w:val="Descripcin"/>
-        <w:jc w:val="center"/>
-      </w:pPr>
-      <w:r>
-        <w:t xml:space="preserve">Fig. </w:t>
-      </w:r>
-      <w:fldSimple w:instr=" SEQ Fig. \* ARABIC ">
-        <w:r>
-          <w:rPr>
-            <w:noProof/>
-          </w:rPr>
-          <w:t>6</w:t>
-        </w:r>
-      </w:fldSimple>
-      <w:r>
-        <w:t xml:space="preserve"> Binario: 11011</w:t>
-      </w:r>
-    </w:p>
-    <w:p>
-      <w:pPr>
-        <w:jc w:val="center"/>
-      </w:pPr>
-    </w:p>
-    <w:p>
-      <w:pPr>
-        <w:keepNext/>
-        <w:jc w:val="center"/>
-      </w:pPr>
-      <w:r>
-        <w:rPr>
-          <w:noProof/>
-          <w:lang w:eastAsia="es-MX"/>
-        </w:rPr>
-        <w:lastRenderedPageBreak/>
-        <w:drawing>
-          <wp:inline distT="0" distB="0" distL="0" distR="0" wp14:anchorId="6CDCC7D0" wp14:editId="6CEA7903">
-            <wp:extent cx="5612130" cy="2527802"/>
-            <wp:effectExtent l="0" t="0" r="7620" b="6350"/>
-            <wp:docPr id="6" name="Imagen 6" descr="C:\Users\Daniel\Desktop\IMG20221103141522.jpg"/>
-            <wp:cNvGraphicFramePr>
-              <a:graphicFrameLocks xmlns:a="http://schemas.openxmlformats.org/drawingml/2006/main" noChangeAspect="1"/>
-            </wp:cNvGraphicFramePr>
-            <a:graphic xmlns:a="http://schemas.openxmlformats.org/drawingml/2006/main">
-              <a:graphicData uri="http://schemas.openxmlformats.org/drawingml/2006/picture">
-                <pic:pic xmlns:pic="http://schemas.openxmlformats.org/drawingml/2006/picture">
-                  <pic:nvPicPr>
-                    <pic:cNvPr id="0" name="Picture 4" descr="C:\Users\Daniel\Desktop\IMG20221103141522.jpg"/>
-                    <pic:cNvPicPr>
-                      <a:picLocks noChangeAspect="1" noChangeArrowheads="1"/>
-                    </pic:cNvPicPr>
-                  </pic:nvPicPr>
-                  <pic:blipFill>
-                    <a:blip r:embed="rId10" cstate="print">
-                      <a:extLst>
-                        <a:ext uri="{28A0092B-C50C-407E-A947-70E740481C1C}">
-                          <a14:useLocalDpi xmlns:a14="http://schemas.microsoft.com/office/drawing/2010/main" val="0"/>
-                        </a:ext>
-                      </a:extLst>
-                    </a:blip>
-                    <a:srcRect/>
-                    <a:stretch>
-                      <a:fillRect/>
-                    </a:stretch>
-                  </pic:blipFill>
-                  <pic:spPr bwMode="auto">
-                    <a:xfrm>
-                      <a:off x="0" y="0"/>
-                      <a:ext cx="5612130" cy="2527802"/>
-                    </a:xfrm>
-                    <a:prstGeom prst="rect">
-                      <a:avLst/>
-                    </a:prstGeom>
-                    <a:noFill/>
-                    <a:ln>
-                      <a:noFill/>
-                    </a:ln>
-                  </pic:spPr>
-                </pic:pic>
-              </a:graphicData>
-            </a:graphic>
-          </wp:inline>
-        </w:drawing>
-      </w:r>
-    </w:p>
-    <w:p>
-      <w:pPr>
-        <w:pStyle w:val="Descripcin"/>
-        <w:jc w:val="center"/>
-      </w:pPr>
-      <w:r>
-        <w:t xml:space="preserve">Fig. </w:t>
-      </w:r>
-      <w:fldSimple w:instr=" SEQ Fig. \* ARABIC ">
-        <w:r>
-          <w:rPr>
-            <w:noProof/>
-          </w:rPr>
-          <w:t>7</w:t>
-        </w:r>
-      </w:fldSimple>
-      <w:r>
-        <w:t xml:space="preserve"> Binario: 1001</w:t>
-      </w:r>
-    </w:p>
-    <w:p>
-      <w:pPr>
-        <w:jc w:val="center"/>
-      </w:pPr>
-    </w:p>
-    <w:p>
-      <w:pPr>
-        <w:keepNext/>
-        <w:jc w:val="center"/>
-      </w:pPr>
-      <w:r>
-        <w:rPr>
-          <w:noProof/>
-          <w:lang w:eastAsia="es-MX"/>
-        </w:rPr>
-        <w:drawing>
-          <wp:inline distT="0" distB="0" distL="0" distR="0" wp14:anchorId="60001691" wp14:editId="7E6EB281">
-            <wp:extent cx="5612130" cy="2527802"/>
-            <wp:effectExtent l="0" t="0" r="7620" b="6350"/>
-            <wp:docPr id="7" name="Imagen 7" descr="C:\Users\Daniel\Desktop\IMG20221103141543.jpg"/>
-            <wp:cNvGraphicFramePr>
-              <a:graphicFrameLocks xmlns:a="http://schemas.openxmlformats.org/drawingml/2006/main" noChangeAspect="1"/>
-            </wp:cNvGraphicFramePr>
-            <a:graphic xmlns:a="http://schemas.openxmlformats.org/drawingml/2006/main">
-              <a:graphicData uri="http://schemas.openxmlformats.org/drawingml/2006/picture">
-                <pic:pic xmlns:pic="http://schemas.openxmlformats.org/drawingml/2006/picture">
-                  <pic:nvPicPr>
-                    <pic:cNvPr id="0" name="Picture 5" descr="C:\Users\Daniel\Desktop\IMG20221103141543.jpg"/>
-                    <pic:cNvPicPr>
-                      <a:picLocks noChangeAspect="1" noChangeArrowheads="1"/>
-                    </pic:cNvPicPr>
-                  </pic:nvPicPr>
-                  <pic:blipFill>
-                    <a:blip r:embed="rId11" cstate="print">
-                      <a:extLst>
-                        <a:ext uri="{28A0092B-C50C-407E-A947-70E740481C1C}">
-                          <a14:useLocalDpi xmlns:a14="http://schemas.microsoft.com/office/drawing/2010/main" val="0"/>
-                        </a:ext>
-                      </a:extLst>
-                    </a:blip>
-                    <a:srcRect/>
-                    <a:stretch>
-                      <a:fillRect/>
-                    </a:stretch>
-                  </pic:blipFill>
-                  <pic:spPr bwMode="auto">
-                    <a:xfrm>
-                      <a:off x="0" y="0"/>
-                      <a:ext cx="5612130" cy="2527802"/>
-                    </a:xfrm>
-                    <a:prstGeom prst="rect">
-                      <a:avLst/>
-                    </a:prstGeom>
-                    <a:noFill/>
-                    <a:ln>
-                      <a:noFill/>
-                    </a:ln>
-                  </pic:spPr>
-                </pic:pic>
-              </a:graphicData>
-            </a:graphic>
-          </wp:inline>
-        </w:drawing>
-      </w:r>
-    </w:p>
-    <w:p>
-      <w:pPr>
-        <w:pStyle w:val="Descripcin"/>
-        <w:jc w:val="center"/>
-      </w:pPr>
-      <w:r>
-        <w:t xml:space="preserve">Fig. </w:t>
-      </w:r>
-      <w:fldSimple w:instr=" SEQ Fig. \* ARABIC ">
-        <w:r>
-          <w:rPr>
-            <w:noProof/>
-          </w:rPr>
-          <w:t>8</w:t>
-        </w:r>
-      </w:fldSimple>
-      <w:r>
-        <w:t xml:space="preserve"> Binario: 1</w:t>
-      </w:r>
-    </w:p>
-    <w:p>
-      <w:pPr>
-        <w:jc w:val="center"/>
-      </w:pPr>
-    </w:p>
-    <w:p>
-      <w:pPr>
-        <w:keepNext/>
-        <w:jc w:val="center"/>
-      </w:pPr>
-      <w:r>
-        <w:rPr>
-          <w:noProof/>
-          <w:lang w:eastAsia="es-MX"/>
-        </w:rPr>
-        <w:lastRenderedPageBreak/>
-        <w:drawing>
-          <wp:inline distT="0" distB="0" distL="0" distR="0" wp14:anchorId="3B4DA01E" wp14:editId="2C0470F2">
-            <wp:extent cx="5612130" cy="2527802"/>
-            <wp:effectExtent l="0" t="0" r="7620" b="6350"/>
-            <wp:docPr id="8" name="Imagen 8" descr="C:\Users\Daniel\Desktop\IMG20221103141610.jpg"/>
-            <wp:cNvGraphicFramePr>
-              <a:graphicFrameLocks xmlns:a="http://schemas.openxmlformats.org/drawingml/2006/main" noChangeAspect="1"/>
-            </wp:cNvGraphicFramePr>
-            <a:graphic xmlns:a="http://schemas.openxmlformats.org/drawingml/2006/main">
-              <a:graphicData uri="http://schemas.openxmlformats.org/drawingml/2006/picture">
-                <pic:pic xmlns:pic="http://schemas.openxmlformats.org/drawingml/2006/picture">
-                  <pic:nvPicPr>
-                    <pic:cNvPr id="0" name="Picture 6" descr="C:\Users\Daniel\Desktop\IMG20221103141610.jpg"/>
-                    <pic:cNvPicPr>
-                      <a:picLocks noChangeAspect="1" noChangeArrowheads="1"/>
-                    </pic:cNvPicPr>
-                  </pic:nvPicPr>
-                  <pic:blipFill>
-                    <a:blip r:embed="rId12" cstate="print">
-                      <a:extLst>
-                        <a:ext uri="{28A0092B-C50C-407E-A947-70E740481C1C}">
-                          <a14:useLocalDpi xmlns:a14="http://schemas.microsoft.com/office/drawing/2010/main" val="0"/>
-                        </a:ext>
-                      </a:extLst>
-                    </a:blip>
-                    <a:srcRect/>
-                    <a:stretch>
-                      <a:fillRect/>
-                    </a:stretch>
-                  </pic:blipFill>
-                  <pic:spPr bwMode="auto">
-                    <a:xfrm>
-                      <a:off x="0" y="0"/>
-                      <a:ext cx="5612130" cy="2527802"/>
-                    </a:xfrm>
-                    <a:prstGeom prst="rect">
-                      <a:avLst/>
-                    </a:prstGeom>
-                    <a:noFill/>
-                    <a:ln>
-                      <a:noFill/>
-                    </a:ln>
-                  </pic:spPr>
-                </pic:pic>
-              </a:graphicData>
-            </a:graphic>
-          </wp:inline>
-        </w:drawing>
-      </w:r>
-    </w:p>
-    <w:p>
-      <w:pPr>
-        <w:pStyle w:val="Descripcin"/>
-        <w:jc w:val="center"/>
-      </w:pPr>
-      <w:r>
-        <w:t xml:space="preserve">Fig. </w:t>
-      </w:r>
-      <w:fldSimple w:instr=" SEQ Fig. \* ARABIC ">
-        <w:r>
-          <w:rPr>
-            <w:noProof/>
-          </w:rPr>
-          <w:t>9</w:t>
-        </w:r>
-      </w:fldSimple>
-      <w:r>
-        <w:t xml:space="preserve"> Binario: 1010101</w:t>
-      </w:r>
-    </w:p>
-    <w:p>
-      <w:pPr>
-        <w:jc w:val="center"/>
-      </w:pPr>
-    </w:p>
-    <w:p>
-      <w:pPr>
-        <w:keepNext/>
-        <w:jc w:val="center"/>
-      </w:pPr>
-      <w:r>
-        <w:rPr>
-          <w:noProof/>
-          <w:lang w:eastAsia="es-MX"/>
-        </w:rPr>
-        <w:drawing>
-          <wp:inline distT="0" distB="0" distL="0" distR="0" wp14:anchorId="5F37DE8F" wp14:editId="7D620DA1">
-            <wp:extent cx="5612130" cy="2527802"/>
-            <wp:effectExtent l="0" t="0" r="7620" b="6350"/>
-            <wp:docPr id="9" name="Imagen 9" descr="C:\Users\Daniel\Desktop\IMG20221103141637.jpg"/>
-            <wp:cNvGraphicFramePr>
-              <a:graphicFrameLocks xmlns:a="http://schemas.openxmlformats.org/drawingml/2006/main" noChangeAspect="1"/>
-            </wp:cNvGraphicFramePr>
-            <a:graphic xmlns:a="http://schemas.openxmlformats.org/drawingml/2006/main">
-              <a:graphicData uri="http://schemas.openxmlformats.org/drawingml/2006/picture">
-                <pic:pic xmlns:pic="http://schemas.openxmlformats.org/drawingml/2006/picture">
-                  <pic:nvPicPr>
-                    <pic:cNvPr id="0" name="Picture 7" descr="C:\Users\Daniel\Desktop\IMG20221103141637.jpg"/>
+                    <pic:cNvPr id="0" name="Picture 2" descr="C:\Users\Daniel\Desktop\IMG20221103141400.jpg"/>
                     <pic:cNvPicPr>
                       <a:picLocks noChangeAspect="1" noChangeArrowheads="1"/>
                     </pic:cNvPicPr>
@@ -3000,14 +3613,519 @@
       <w:r>
         <w:t xml:space="preserve">Fig. </w:t>
       </w:r>
-      <w:fldSimple w:instr=" SEQ Fig. \* ARABIC ">
-        <w:r>
-          <w:rPr>
-            <w:noProof/>
-          </w:rPr>
-          <w:t>10</w:t>
-        </w:r>
-      </w:fldSimple>
+      <w:r>
+        <w:fldChar w:fldCharType="begin"/>
+      </w:r>
+      <w:r>
+        <w:instrText xml:space="preserve"> SEQ Fig. \* ARABIC </w:instrText>
+      </w:r>
+      <w:r>
+        <w:fldChar w:fldCharType="separate"/>
+      </w:r>
+      <w:r>
+        <w:rPr>
+          <w:noProof/>
+        </w:rPr>
+        <w:t>10</w:t>
+      </w:r>
+      <w:r>
+        <w:rPr>
+          <w:noProof/>
+        </w:rPr>
+        <w:fldChar w:fldCharType="end"/>
+      </w:r>
+      <w:r>
+        <w:t xml:space="preserve"> Binario: 10001</w:t>
+      </w:r>
+    </w:p>
+    <w:p>
+      <w:pPr>
+        <w:jc w:val="center"/>
+      </w:pPr>
+    </w:p>
+    <w:p>
+      <w:pPr>
+        <w:keepNext/>
+        <w:jc w:val="center"/>
+      </w:pPr>
+      <w:r>
+        <w:rPr>
+          <w:noProof/>
+          <w:lang w:eastAsia="es-MX"/>
+        </w:rPr>
+        <w:drawing>
+          <wp:inline distT="0" distB="0" distL="0" distR="0" wp14:anchorId="751572CD" wp14:editId="52E226CC">
+            <wp:extent cx="5612130" cy="2527802"/>
+            <wp:effectExtent l="0" t="0" r="7620" b="6350"/>
+            <wp:docPr id="5" name="Imagen 5" descr="C:\Users\Daniel\Desktop\IMG20221103141457.jpg"/>
+            <wp:cNvGraphicFramePr>
+              <a:graphicFrameLocks xmlns:a="http://schemas.openxmlformats.org/drawingml/2006/main" noChangeAspect="1"/>
+            </wp:cNvGraphicFramePr>
+            <a:graphic xmlns:a="http://schemas.openxmlformats.org/drawingml/2006/main">
+              <a:graphicData uri="http://schemas.openxmlformats.org/drawingml/2006/picture">
+                <pic:pic xmlns:pic="http://schemas.openxmlformats.org/drawingml/2006/picture">
+                  <pic:nvPicPr>
+                    <pic:cNvPr id="0" name="Picture 3" descr="C:\Users\Daniel\Desktop\IMG20221103141457.jpg"/>
+                    <pic:cNvPicPr>
+                      <a:picLocks noChangeAspect="1" noChangeArrowheads="1"/>
+                    </pic:cNvPicPr>
+                  </pic:nvPicPr>
+                  <pic:blipFill>
+                    <a:blip r:embed="rId14" cstate="print">
+                      <a:extLst>
+                        <a:ext uri="{28A0092B-C50C-407E-A947-70E740481C1C}">
+                          <a14:useLocalDpi xmlns:a14="http://schemas.microsoft.com/office/drawing/2010/main" val="0"/>
+                        </a:ext>
+                      </a:extLst>
+                    </a:blip>
+                    <a:srcRect/>
+                    <a:stretch>
+                      <a:fillRect/>
+                    </a:stretch>
+                  </pic:blipFill>
+                  <pic:spPr bwMode="auto">
+                    <a:xfrm>
+                      <a:off x="0" y="0"/>
+                      <a:ext cx="5612130" cy="2527802"/>
+                    </a:xfrm>
+                    <a:prstGeom prst="rect">
+                      <a:avLst/>
+                    </a:prstGeom>
+                    <a:noFill/>
+                    <a:ln>
+                      <a:noFill/>
+                    </a:ln>
+                  </pic:spPr>
+                </pic:pic>
+              </a:graphicData>
+            </a:graphic>
+          </wp:inline>
+        </w:drawing>
+      </w:r>
+    </w:p>
+    <w:p>
+      <w:pPr>
+        <w:pStyle w:val="Descripcin"/>
+        <w:jc w:val="center"/>
+      </w:pPr>
+      <w:r>
+        <w:t xml:space="preserve">Fig. </w:t>
+      </w:r>
+      <w:r>
+        <w:fldChar w:fldCharType="begin"/>
+      </w:r>
+      <w:r>
+        <w:instrText xml:space="preserve"> SEQ Fig. \* ARABIC </w:instrText>
+      </w:r>
+      <w:r>
+        <w:fldChar w:fldCharType="separate"/>
+      </w:r>
+      <w:r>
+        <w:rPr>
+          <w:noProof/>
+        </w:rPr>
+        <w:t>11</w:t>
+      </w:r>
+      <w:r>
+        <w:rPr>
+          <w:noProof/>
+        </w:rPr>
+        <w:fldChar w:fldCharType="end"/>
+      </w:r>
+      <w:r>
+        <w:t xml:space="preserve"> Binario: 11011</w:t>
+      </w:r>
+    </w:p>
+    <w:p>
+      <w:pPr>
+        <w:jc w:val="center"/>
+      </w:pPr>
+    </w:p>
+    <w:p>
+      <w:pPr>
+        <w:keepNext/>
+        <w:jc w:val="center"/>
+      </w:pPr>
+      <w:r>
+        <w:rPr>
+          <w:noProof/>
+          <w:lang w:eastAsia="es-MX"/>
+        </w:rPr>
+        <w:drawing>
+          <wp:inline distT="0" distB="0" distL="0" distR="0" wp14:anchorId="6CDCC7D0" wp14:editId="6CEA7903">
+            <wp:extent cx="5612130" cy="2527802"/>
+            <wp:effectExtent l="0" t="0" r="7620" b="6350"/>
+            <wp:docPr id="6" name="Imagen 6" descr="C:\Users\Daniel\Desktop\IMG20221103141522.jpg"/>
+            <wp:cNvGraphicFramePr>
+              <a:graphicFrameLocks xmlns:a="http://schemas.openxmlformats.org/drawingml/2006/main" noChangeAspect="1"/>
+            </wp:cNvGraphicFramePr>
+            <a:graphic xmlns:a="http://schemas.openxmlformats.org/drawingml/2006/main">
+              <a:graphicData uri="http://schemas.openxmlformats.org/drawingml/2006/picture">
+                <pic:pic xmlns:pic="http://schemas.openxmlformats.org/drawingml/2006/picture">
+                  <pic:nvPicPr>
+                    <pic:cNvPr id="0" name="Picture 4" descr="C:\Users\Daniel\Desktop\IMG20221103141522.jpg"/>
+                    <pic:cNvPicPr>
+                      <a:picLocks noChangeAspect="1" noChangeArrowheads="1"/>
+                    </pic:cNvPicPr>
+                  </pic:nvPicPr>
+                  <pic:blipFill>
+                    <a:blip r:embed="rId15" cstate="print">
+                      <a:extLst>
+                        <a:ext uri="{28A0092B-C50C-407E-A947-70E740481C1C}">
+                          <a14:useLocalDpi xmlns:a14="http://schemas.microsoft.com/office/drawing/2010/main" val="0"/>
+                        </a:ext>
+                      </a:extLst>
+                    </a:blip>
+                    <a:srcRect/>
+                    <a:stretch>
+                      <a:fillRect/>
+                    </a:stretch>
+                  </pic:blipFill>
+                  <pic:spPr bwMode="auto">
+                    <a:xfrm>
+                      <a:off x="0" y="0"/>
+                      <a:ext cx="5612130" cy="2527802"/>
+                    </a:xfrm>
+                    <a:prstGeom prst="rect">
+                      <a:avLst/>
+                    </a:prstGeom>
+                    <a:noFill/>
+                    <a:ln>
+                      <a:noFill/>
+                    </a:ln>
+                  </pic:spPr>
+                </pic:pic>
+              </a:graphicData>
+            </a:graphic>
+          </wp:inline>
+        </w:drawing>
+      </w:r>
+    </w:p>
+    <w:p>
+      <w:pPr>
+        <w:pStyle w:val="Descripcin"/>
+        <w:jc w:val="center"/>
+      </w:pPr>
+      <w:r>
+        <w:t xml:space="preserve">Fig. </w:t>
+      </w:r>
+      <w:r>
+        <w:fldChar w:fldCharType="begin"/>
+      </w:r>
+      <w:r>
+        <w:instrText xml:space="preserve"> SEQ Fig. \* ARABIC </w:instrText>
+      </w:r>
+      <w:r>
+        <w:fldChar w:fldCharType="separate"/>
+      </w:r>
+      <w:r>
+        <w:rPr>
+          <w:noProof/>
+        </w:rPr>
+        <w:t>12</w:t>
+      </w:r>
+      <w:r>
+        <w:rPr>
+          <w:noProof/>
+        </w:rPr>
+        <w:fldChar w:fldCharType="end"/>
+      </w:r>
+      <w:r>
+        <w:t xml:space="preserve"> Binario: 1001</w:t>
+      </w:r>
+    </w:p>
+    <w:p>
+      <w:pPr>
+        <w:jc w:val="center"/>
+      </w:pPr>
+    </w:p>
+    <w:p>
+      <w:pPr>
+        <w:keepNext/>
+        <w:jc w:val="center"/>
+      </w:pPr>
+      <w:r>
+        <w:rPr>
+          <w:noProof/>
+          <w:lang w:eastAsia="es-MX"/>
+        </w:rPr>
+        <w:lastRenderedPageBreak/>
+        <w:drawing>
+          <wp:inline distT="0" distB="0" distL="0" distR="0" wp14:anchorId="60001691" wp14:editId="7E6EB281">
+            <wp:extent cx="5612130" cy="2527802"/>
+            <wp:effectExtent l="0" t="0" r="7620" b="6350"/>
+            <wp:docPr id="7" name="Imagen 7" descr="C:\Users\Daniel\Desktop\IMG20221103141543.jpg"/>
+            <wp:cNvGraphicFramePr>
+              <a:graphicFrameLocks xmlns:a="http://schemas.openxmlformats.org/drawingml/2006/main" noChangeAspect="1"/>
+            </wp:cNvGraphicFramePr>
+            <a:graphic xmlns:a="http://schemas.openxmlformats.org/drawingml/2006/main">
+              <a:graphicData uri="http://schemas.openxmlformats.org/drawingml/2006/picture">
+                <pic:pic xmlns:pic="http://schemas.openxmlformats.org/drawingml/2006/picture">
+                  <pic:nvPicPr>
+                    <pic:cNvPr id="0" name="Picture 5" descr="C:\Users\Daniel\Desktop\IMG20221103141543.jpg"/>
+                    <pic:cNvPicPr>
+                      <a:picLocks noChangeAspect="1" noChangeArrowheads="1"/>
+                    </pic:cNvPicPr>
+                  </pic:nvPicPr>
+                  <pic:blipFill>
+                    <a:blip r:embed="rId16" cstate="print">
+                      <a:extLst>
+                        <a:ext uri="{28A0092B-C50C-407E-A947-70E740481C1C}">
+                          <a14:useLocalDpi xmlns:a14="http://schemas.microsoft.com/office/drawing/2010/main" val="0"/>
+                        </a:ext>
+                      </a:extLst>
+                    </a:blip>
+                    <a:srcRect/>
+                    <a:stretch>
+                      <a:fillRect/>
+                    </a:stretch>
+                  </pic:blipFill>
+                  <pic:spPr bwMode="auto">
+                    <a:xfrm>
+                      <a:off x="0" y="0"/>
+                      <a:ext cx="5612130" cy="2527802"/>
+                    </a:xfrm>
+                    <a:prstGeom prst="rect">
+                      <a:avLst/>
+                    </a:prstGeom>
+                    <a:noFill/>
+                    <a:ln>
+                      <a:noFill/>
+                    </a:ln>
+                  </pic:spPr>
+                </pic:pic>
+              </a:graphicData>
+            </a:graphic>
+          </wp:inline>
+        </w:drawing>
+      </w:r>
+    </w:p>
+    <w:p>
+      <w:pPr>
+        <w:pStyle w:val="Descripcin"/>
+        <w:jc w:val="center"/>
+      </w:pPr>
+      <w:r>
+        <w:t xml:space="preserve">Fig. </w:t>
+      </w:r>
+      <w:r>
+        <w:fldChar w:fldCharType="begin"/>
+      </w:r>
+      <w:r>
+        <w:instrText xml:space="preserve"> SEQ Fig. \* ARABIC </w:instrText>
+      </w:r>
+      <w:r>
+        <w:fldChar w:fldCharType="separate"/>
+      </w:r>
+      <w:r>
+        <w:rPr>
+          <w:noProof/>
+        </w:rPr>
+        <w:t>13</w:t>
+      </w:r>
+      <w:r>
+        <w:rPr>
+          <w:noProof/>
+        </w:rPr>
+        <w:fldChar w:fldCharType="end"/>
+      </w:r>
+      <w:r>
+        <w:t xml:space="preserve"> Binario: 1</w:t>
+      </w:r>
+    </w:p>
+    <w:p>
+      <w:pPr>
+        <w:jc w:val="center"/>
+      </w:pPr>
+    </w:p>
+    <w:p>
+      <w:pPr>
+        <w:keepNext/>
+        <w:jc w:val="center"/>
+      </w:pPr>
+      <w:r>
+        <w:rPr>
+          <w:noProof/>
+          <w:lang w:eastAsia="es-MX"/>
+        </w:rPr>
+        <w:drawing>
+          <wp:inline distT="0" distB="0" distL="0" distR="0" wp14:anchorId="3B4DA01E" wp14:editId="2C0470F2">
+            <wp:extent cx="5612130" cy="2527802"/>
+            <wp:effectExtent l="0" t="0" r="7620" b="6350"/>
+            <wp:docPr id="8" name="Imagen 8" descr="C:\Users\Daniel\Desktop\IMG20221103141610.jpg"/>
+            <wp:cNvGraphicFramePr>
+              <a:graphicFrameLocks xmlns:a="http://schemas.openxmlformats.org/drawingml/2006/main" noChangeAspect="1"/>
+            </wp:cNvGraphicFramePr>
+            <a:graphic xmlns:a="http://schemas.openxmlformats.org/drawingml/2006/main">
+              <a:graphicData uri="http://schemas.openxmlformats.org/drawingml/2006/picture">
+                <pic:pic xmlns:pic="http://schemas.openxmlformats.org/drawingml/2006/picture">
+                  <pic:nvPicPr>
+                    <pic:cNvPr id="0" name="Picture 6" descr="C:\Users\Daniel\Desktop\IMG20221103141610.jpg"/>
+                    <pic:cNvPicPr>
+                      <a:picLocks noChangeAspect="1" noChangeArrowheads="1"/>
+                    </pic:cNvPicPr>
+                  </pic:nvPicPr>
+                  <pic:blipFill>
+                    <a:blip r:embed="rId17" cstate="print">
+                      <a:extLst>
+                        <a:ext uri="{28A0092B-C50C-407E-A947-70E740481C1C}">
+                          <a14:useLocalDpi xmlns:a14="http://schemas.microsoft.com/office/drawing/2010/main" val="0"/>
+                        </a:ext>
+                      </a:extLst>
+                    </a:blip>
+                    <a:srcRect/>
+                    <a:stretch>
+                      <a:fillRect/>
+                    </a:stretch>
+                  </pic:blipFill>
+                  <pic:spPr bwMode="auto">
+                    <a:xfrm>
+                      <a:off x="0" y="0"/>
+                      <a:ext cx="5612130" cy="2527802"/>
+                    </a:xfrm>
+                    <a:prstGeom prst="rect">
+                      <a:avLst/>
+                    </a:prstGeom>
+                    <a:noFill/>
+                    <a:ln>
+                      <a:noFill/>
+                    </a:ln>
+                  </pic:spPr>
+                </pic:pic>
+              </a:graphicData>
+            </a:graphic>
+          </wp:inline>
+        </w:drawing>
+      </w:r>
+    </w:p>
+    <w:p>
+      <w:pPr>
+        <w:pStyle w:val="Descripcin"/>
+        <w:jc w:val="center"/>
+      </w:pPr>
+      <w:r>
+        <w:t xml:space="preserve">Fig. </w:t>
+      </w:r>
+      <w:r>
+        <w:fldChar w:fldCharType="begin"/>
+      </w:r>
+      <w:r>
+        <w:instrText xml:space="preserve"> SEQ Fig. \* ARABIC </w:instrText>
+      </w:r>
+      <w:r>
+        <w:fldChar w:fldCharType="separate"/>
+      </w:r>
+      <w:r>
+        <w:rPr>
+          <w:noProof/>
+        </w:rPr>
+        <w:t>14</w:t>
+      </w:r>
+      <w:r>
+        <w:rPr>
+          <w:noProof/>
+        </w:rPr>
+        <w:fldChar w:fldCharType="end"/>
+      </w:r>
+      <w:r>
+        <w:t xml:space="preserve"> Binario: 1010101</w:t>
+      </w:r>
+    </w:p>
+    <w:p>
+      <w:pPr>
+        <w:jc w:val="center"/>
+      </w:pPr>
+    </w:p>
+    <w:p>
+      <w:pPr>
+        <w:keepNext/>
+        <w:jc w:val="center"/>
+      </w:pPr>
+      <w:r>
+        <w:rPr>
+          <w:noProof/>
+          <w:lang w:eastAsia="es-MX"/>
+        </w:rPr>
+        <w:lastRenderedPageBreak/>
+        <w:drawing>
+          <wp:inline distT="0" distB="0" distL="0" distR="0" wp14:anchorId="5F37DE8F" wp14:editId="7D620DA1">
+            <wp:extent cx="5612130" cy="2527802"/>
+            <wp:effectExtent l="0" t="0" r="7620" b="6350"/>
+            <wp:docPr id="9" name="Imagen 9" descr="C:\Users\Daniel\Desktop\IMG20221103141637.jpg"/>
+            <wp:cNvGraphicFramePr>
+              <a:graphicFrameLocks xmlns:a="http://schemas.openxmlformats.org/drawingml/2006/main" noChangeAspect="1"/>
+            </wp:cNvGraphicFramePr>
+            <a:graphic xmlns:a="http://schemas.openxmlformats.org/drawingml/2006/main">
+              <a:graphicData uri="http://schemas.openxmlformats.org/drawingml/2006/picture">
+                <pic:pic xmlns:pic="http://schemas.openxmlformats.org/drawingml/2006/picture">
+                  <pic:nvPicPr>
+                    <pic:cNvPr id="0" name="Picture 7" descr="C:\Users\Daniel\Desktop\IMG20221103141637.jpg"/>
+                    <pic:cNvPicPr>
+                      <a:picLocks noChangeAspect="1" noChangeArrowheads="1"/>
+                    </pic:cNvPicPr>
+                  </pic:nvPicPr>
+                  <pic:blipFill>
+                    <a:blip r:embed="rId18" cstate="print">
+                      <a:extLst>
+                        <a:ext uri="{28A0092B-C50C-407E-A947-70E740481C1C}">
+                          <a14:useLocalDpi xmlns:a14="http://schemas.microsoft.com/office/drawing/2010/main" val="0"/>
+                        </a:ext>
+                      </a:extLst>
+                    </a:blip>
+                    <a:srcRect/>
+                    <a:stretch>
+                      <a:fillRect/>
+                    </a:stretch>
+                  </pic:blipFill>
+                  <pic:spPr bwMode="auto">
+                    <a:xfrm>
+                      <a:off x="0" y="0"/>
+                      <a:ext cx="5612130" cy="2527802"/>
+                    </a:xfrm>
+                    <a:prstGeom prst="rect">
+                      <a:avLst/>
+                    </a:prstGeom>
+                    <a:noFill/>
+                    <a:ln>
+                      <a:noFill/>
+                    </a:ln>
+                  </pic:spPr>
+                </pic:pic>
+              </a:graphicData>
+            </a:graphic>
+          </wp:inline>
+        </w:drawing>
+      </w:r>
+    </w:p>
+    <w:p>
+      <w:pPr>
+        <w:pStyle w:val="Descripcin"/>
+        <w:jc w:val="center"/>
+      </w:pPr>
+      <w:r>
+        <w:t xml:space="preserve">Fig. </w:t>
+      </w:r>
+      <w:r>
+        <w:fldChar w:fldCharType="begin"/>
+      </w:r>
+      <w:r>
+        <w:instrText xml:space="preserve"> SEQ Fig. \* ARABIC </w:instrText>
+      </w:r>
+      <w:r>
+        <w:fldChar w:fldCharType="separate"/>
+      </w:r>
+      <w:r>
+        <w:rPr>
+          <w:noProof/>
+        </w:rPr>
+        <w:t>15</w:t>
+      </w:r>
+      <w:r>
+        <w:rPr>
+          <w:noProof/>
+        </w:rPr>
+        <w:fldChar w:fldCharType="end"/>
+      </w:r>
       <w:r>
         <w:t xml:space="preserve"> Binario: 11111111</w:t>
       </w:r>

</xml_diff>